<commit_message>
added photos, deleted space_after paragraph
</commit_message>
<xml_diff>
--- a/code/practicum.docx
+++ b/code/practicum.docx
@@ -44,25 +44,96 @@
     <w:p>
       <w:pPr>
         <w:pStyle w:val="Titel"/>
+        <w:spacing w:after="0"/>
         <w:jc w:val="center"/>
       </w:pPr>
       <w:r>
         <w:rPr>
           <w:b/>
+          <w:u w:val="single"/>
         </w:rPr>
-        <w:t>practicum1</w:t>
+        <w:t>practicum 1</w:t>
       </w:r>
     </w:p>
     <w:p>
       <w:pPr>
         <w:pStyle w:val="Titel"/>
+        <w:spacing w:after="0"/>
         <w:jc w:val="center"/>
       </w:pPr>
       <w:r>
         <w:rPr>
           <w:b/>
+          <w:u w:val="single"/>
         </w:rPr>
-        <w:t>proefondervindelijk meten van pH waarden van gebruiksvoorwerpen</w:t>
+        <w:t xml:space="preserve"> </w:t>
+      </w:r>
+    </w:p>
+    <w:p>
+      <w:pPr>
+        <w:pStyle w:val="Titel"/>
+        <w:spacing w:after="0"/>
+        <w:jc w:val="center"/>
+      </w:pPr>
+      <w:r>
+        <w:rPr>
+          <w:b/>
+          <w:u w:val="single"/>
+        </w:rPr>
+        <w:t>Proefondervinderlijk blal bla a boem de la kaka</w:t>
+      </w:r>
+    </w:p>
+    <w:p>
+      <w:pPr>
+        <w:pStyle w:val="specs"/>
+        <w:spacing w:after="0"/>
+        <w:jc w:val="center"/>
+      </w:pPr>
+      <w:r>
+        <w:rPr>
+          <w:b/>
+          <w:u w:val="single"/>
+        </w:rPr>
+        <w:t>Het verslag van:</w:t>
+      </w:r>
+    </w:p>
+    <w:p>
+      <w:pPr>
+        <w:jc w:val="center"/>
+      </w:pPr>
+      <w:r>
+        <w:drawing>
+          <wp:inline xmlns:a="http://schemas.openxmlformats.org/drawingml/2006/main" xmlns:pic="http://schemas.openxmlformats.org/drawingml/2006/picture">
+            <wp:extent cx="1080000" cy="1440000"/>
+            <wp:docPr id="2" name="Picture 2"/>
+            <wp:cNvGraphicFramePr>
+              <a:graphicFrameLocks noChangeAspect="1"/>
+            </wp:cNvGraphicFramePr>
+            <a:graphic>
+              <a:graphicData uri="http://schemas.openxmlformats.org/drawingml/2006/picture">
+                <pic:pic>
+                  <pic:nvPicPr>
+                    <pic:cNvPr id="0" name="arno.jpg"/>
+                    <pic:cNvPicPr/>
+                  </pic:nvPicPr>
+                  <pic:blipFill>
+                    <a:blip r:embed="rId10"/>
+                    <a:stretch>
+                      <a:fillRect/>
+                    </a:stretch>
+                  </pic:blipFill>
+                  <pic:spPr>
+                    <a:xfrm>
+                      <a:off x="0" y="0"/>
+                      <a:ext cx="1080000" cy="1440000"/>
+                    </a:xfrm>
+                    <a:prstGeom prst="rect"/>
+                  </pic:spPr>
+                </pic:pic>
+              </a:graphicData>
+            </a:graphic>
+          </wp:inline>
+        </w:drawing>
       </w:r>
     </w:p>
     <w:sectPr>
@@ -438,6 +509,10 @@
     <w:name w:val="Normal"/>
     <w:qFormat/>
     <w:rsid w:val="00FC693F"/>
+    <w:rPr>
+      <w:rFonts w:ascii="Verdana" w:hAnsi="Verdana"/>
+      <w:sz w:val="24"/>
+    </w:rPr>
   </w:style>
   <w:style w:type="paragraph" w:styleId="Header">
     <w:name w:val="header"/>
@@ -12126,6 +12201,13 @@
     <w:rPr>
       <w:rFonts w:ascii="Verdana" w:hAnsi="Verdana"/>
       <w:sz w:val="40"/>
+    </w:rPr>
+  </w:style>
+  <w:style w:type="paragraph" w:customStyle="1" w:styleId="specs">
+    <w:name w:val="specs"/>
+    <w:rPr>
+      <w:rFonts w:ascii="Verdana" w:hAnsi="Verdana"/>
+      <w:sz w:val="28"/>
     </w:rPr>
   </w:style>
 </w:styles>

</xml_diff>